<commit_message>
Se agrega material apoyo
</commit_message>
<xml_diff>
--- a/instructor/MaterialSesion/Java/MaterialApoyoSesion1.docx
+++ b/instructor/MaterialSesion/Java/MaterialApoyoSesion1.docx
@@ -4,23 +4,199 @@
   <w:body>
     <w:p>
       <w:pPr>
-        <w:rPr>
-          <w:lang w:val="es-CO"/>
-        </w:rPr>
-      </w:pPr>
-      <w:r>
-        <w:rPr>
-          <w:lang w:val="es-CO"/>
-        </w:rPr>
-        <w:t>Objetivos de la sesión</w:t>
-      </w:r>
-      <w:bookmarkStart w:id="0" w:name="_GoBack"/>
-      <w:bookmarkEnd w:id="0"/>
-      <w:r>
-        <w:rPr>
-          <w:lang w:val="es-CO"/>
-        </w:rPr>
-        <w:t>:</w:t>
+        <w:spacing w:after="0"/>
+        <w:rPr>
+          <w:rFonts w:ascii="Calibri" w:eastAsia="Calibri" w:hAnsi="Calibri" w:cs="Calibri"/>
+          <w:b/>
+          <w:sz w:val="24"/>
+          <w:lang w:val="es-CO" w:eastAsia="es-CO"/>
+        </w:rPr>
+      </w:pPr>
+      <w:r>
+        <w:rPr>
+          <w:rFonts w:ascii="Calibri" w:eastAsia="Calibri" w:hAnsi="Calibri" w:cs="Calibri"/>
+          <w:b/>
+          <w:sz w:val="24"/>
+          <w:lang w:val="es-CO" w:eastAsia="es-CO"/>
+        </w:rPr>
+        <w:t xml:space="preserve">Sesión 1: “Configurando el taller” </w:t>
+      </w:r>
+    </w:p>
+    <w:p>
+      <w:pPr>
+        <w:numPr>
+          <w:ilvl w:val="0"/>
+          <w:numId w:val="5"/>
+        </w:numPr>
+        <w:spacing w:after="0"/>
+        <w:rPr>
+          <w:rFonts w:ascii="Calibri" w:eastAsia="Calibri" w:hAnsi="Calibri" w:cs="Calibri"/>
+          <w:sz w:val="24"/>
+          <w:lang w:val="es-CO" w:eastAsia="es-CO"/>
+        </w:rPr>
+      </w:pPr>
+      <w:r>
+        <w:rPr>
+          <w:rFonts w:ascii="Calibri" w:eastAsia="Calibri" w:hAnsi="Calibri" w:cs="Calibri"/>
+          <w:sz w:val="24"/>
+          <w:lang w:val="es-CO" w:eastAsia="es-CO"/>
+        </w:rPr>
+        <w:t>Presentación del semillero</w:t>
+      </w:r>
+    </w:p>
+    <w:p>
+      <w:pPr>
+        <w:numPr>
+          <w:ilvl w:val="0"/>
+          <w:numId w:val="5"/>
+        </w:numPr>
+        <w:spacing w:after="0"/>
+        <w:rPr>
+          <w:rFonts w:ascii="Calibri" w:eastAsia="Calibri" w:hAnsi="Calibri" w:cs="Calibri"/>
+          <w:sz w:val="24"/>
+          <w:lang w:val="es-CO" w:eastAsia="es-CO"/>
+        </w:rPr>
+      </w:pPr>
+      <w:r>
+        <w:rPr>
+          <w:rFonts w:ascii="Calibri" w:eastAsia="Calibri" w:hAnsi="Calibri" w:cs="Calibri"/>
+          <w:sz w:val="24"/>
+          <w:lang w:val="es-CO" w:eastAsia="es-CO"/>
+        </w:rPr>
+        <w:t>Configuración de ambiente (se debe tener los prerrequisitos instalados)</w:t>
+      </w:r>
+    </w:p>
+    <w:p>
+      <w:pPr>
+        <w:numPr>
+          <w:ilvl w:val="0"/>
+          <w:numId w:val="5"/>
+        </w:numPr>
+        <w:spacing w:after="0"/>
+        <w:rPr>
+          <w:rFonts w:ascii="Calibri" w:eastAsia="Calibri" w:hAnsi="Calibri" w:cs="Calibri"/>
+          <w:sz w:val="24"/>
+          <w:lang w:val="es-CO" w:eastAsia="es-CO"/>
+        </w:rPr>
+      </w:pPr>
+      <w:r>
+        <w:rPr>
+          <w:rFonts w:ascii="Calibri" w:eastAsia="Calibri" w:hAnsi="Calibri" w:cs="Calibri"/>
+          <w:sz w:val="24"/>
+          <w:lang w:val="es-CO" w:eastAsia="es-CO"/>
+        </w:rPr>
+        <w:t>Justificación de cada herramienta a utilizar</w:t>
+      </w:r>
+    </w:p>
+    <w:p>
+      <w:pPr>
+        <w:numPr>
+          <w:ilvl w:val="0"/>
+          <w:numId w:val="5"/>
+        </w:numPr>
+        <w:spacing w:after="0"/>
+        <w:rPr>
+          <w:rFonts w:ascii="Calibri" w:eastAsia="Calibri" w:hAnsi="Calibri" w:cs="Calibri"/>
+          <w:sz w:val="24"/>
+          <w:lang w:val="es-CO" w:eastAsia="es-CO"/>
+        </w:rPr>
+      </w:pPr>
+      <w:r>
+        <w:rPr>
+          <w:rFonts w:ascii="Calibri" w:eastAsia="Calibri" w:hAnsi="Calibri" w:cs="Calibri"/>
+          <w:sz w:val="24"/>
+          <w:lang w:val="es-CO" w:eastAsia="es-CO"/>
+        </w:rPr>
+        <w:t xml:space="preserve">Introducción programación orientada a objetos </w:t>
+      </w:r>
+    </w:p>
+    <w:p>
+      <w:pPr>
+        <w:numPr>
+          <w:ilvl w:val="0"/>
+          <w:numId w:val="5"/>
+        </w:numPr>
+        <w:spacing w:after="0"/>
+        <w:rPr>
+          <w:rFonts w:ascii="Calibri" w:eastAsia="Calibri" w:hAnsi="Calibri" w:cs="Calibri"/>
+          <w:sz w:val="24"/>
+          <w:lang w:val="es-CO" w:eastAsia="es-CO"/>
+        </w:rPr>
+      </w:pPr>
+      <w:r>
+        <w:rPr>
+          <w:rFonts w:ascii="Calibri" w:eastAsia="Calibri" w:hAnsi="Calibri" w:cs="Calibri"/>
+          <w:sz w:val="24"/>
+          <w:lang w:val="es-CO" w:eastAsia="es-CO"/>
+        </w:rPr>
+        <w:t>Pruebas unitarias y seguimiento de código</w:t>
+      </w:r>
+    </w:p>
+    <w:p>
+      <w:pPr>
+        <w:numPr>
+          <w:ilvl w:val="0"/>
+          <w:numId w:val="5"/>
+        </w:numPr>
+        <w:spacing w:after="0"/>
+        <w:rPr>
+          <w:rFonts w:ascii="Calibri" w:eastAsia="Calibri" w:hAnsi="Calibri" w:cs="Calibri"/>
+          <w:sz w:val="24"/>
+          <w:lang w:val="es-CO" w:eastAsia="es-CO"/>
+        </w:rPr>
+      </w:pPr>
+      <w:r>
+        <w:rPr>
+          <w:rFonts w:ascii="Calibri" w:eastAsia="Calibri" w:hAnsi="Calibri" w:cs="Calibri"/>
+          <w:sz w:val="24"/>
+          <w:lang w:val="es-CO" w:eastAsia="es-CO"/>
+        </w:rPr>
+        <w:t>Introducción a la tecnología java</w:t>
+      </w:r>
+    </w:p>
+    <w:p>
+      <w:pPr>
+        <w:numPr>
+          <w:ilvl w:val="0"/>
+          <w:numId w:val="5"/>
+        </w:numPr>
+        <w:spacing w:after="0"/>
+        <w:rPr>
+          <w:rFonts w:ascii="Calibri" w:eastAsia="Calibri" w:hAnsi="Calibri" w:cs="Calibri"/>
+          <w:sz w:val="24"/>
+          <w:lang w:val="es-CO" w:eastAsia="es-CO"/>
+        </w:rPr>
+      </w:pPr>
+      <w:r>
+        <w:rPr>
+          <w:rFonts w:ascii="Calibri" w:eastAsia="Calibri" w:hAnsi="Calibri" w:cs="Calibri"/>
+          <w:sz w:val="24"/>
+          <w:lang w:val="es-CO" w:eastAsia="es-CO"/>
+        </w:rPr>
+        <w:t>Presentación del problema a resolver y establecer las historias de usuario a resolver</w:t>
+      </w:r>
+    </w:p>
+    <w:p>
+      <w:pPr>
+        <w:rPr>
+          <w:b/>
+          <w:lang w:val="es-CO"/>
+        </w:rPr>
+      </w:pPr>
+    </w:p>
+    <w:p>
+      <w:pPr>
+        <w:rPr>
+          <w:b/>
+          <w:lang w:val="es-CO"/>
+        </w:rPr>
+      </w:pPr>
+      <w:r>
+        <w:rPr>
+          <w:b/>
+          <w:lang w:val="es-CO"/>
+        </w:rPr>
+        <w:t>Objetivos de la sesión:</w:t>
       </w:r>
     </w:p>
     <w:p>
@@ -58,6 +234,12 @@
         </w:rPr>
         <w:t xml:space="preserve">Entender cada herramienta y su rol dentro del desarrollo de una aplicación </w:t>
       </w:r>
+      <w:r>
+        <w:rPr>
+          <w:lang w:val="es-CO"/>
+        </w:rPr>
+        <w:t>web empresarial</w:t>
+      </w:r>
     </w:p>
     <w:p>
       <w:pPr>
@@ -134,41 +316,572 @@
       </w:r>
     </w:p>
     <w:p>
-      <w:r>
+      <w:pPr>
+        <w:jc w:val="both"/>
+        <w:rPr>
+          <w:lang w:val="es-CO"/>
+        </w:rPr>
+      </w:pPr>
+      <w:r>
+        <w:rPr>
+          <w:lang w:val="es-CO"/>
+        </w:rPr>
         <w:t>- Maven:</w:t>
       </w:r>
-    </w:p>
-    <w:p>
-      <w:r>
+      <w:r>
+        <w:rPr>
+          <w:lang w:val="es-CO"/>
+        </w:rPr>
+        <w:t xml:space="preserve"> </w:t>
+      </w:r>
+      <w:r>
+        <w:rPr>
+          <w:lang w:val="es-CO"/>
+        </w:rPr>
+        <w:t>“H</w:t>
+      </w:r>
+      <w:r>
+        <w:rPr>
+          <w:lang w:val="es-CO"/>
+        </w:rPr>
+        <w:t>erramienta open-</w:t>
+      </w:r>
+      <w:proofErr w:type="spellStart"/>
+      <w:r>
+        <w:rPr>
+          <w:lang w:val="es-CO"/>
+        </w:rPr>
+        <w:t>source</w:t>
+      </w:r>
+      <w:proofErr w:type="spellEnd"/>
+      <w:r>
+        <w:rPr>
+          <w:lang w:val="es-CO"/>
+        </w:rPr>
+        <w:t xml:space="preserve">, que se creó en 2001 con el objetivo de simplificar los procesos de </w:t>
+      </w:r>
+      <w:proofErr w:type="spellStart"/>
+      <w:r>
+        <w:rPr>
+          <w:lang w:val="es-CO"/>
+        </w:rPr>
+        <w:t>build</w:t>
+      </w:r>
+      <w:proofErr w:type="spellEnd"/>
+      <w:r>
+        <w:rPr>
+          <w:lang w:val="es-CO"/>
+        </w:rPr>
+        <w:t xml:space="preserve"> (compilar y generar ejecutables a partir del código fuente).</w:t>
+      </w:r>
+      <w:r>
+        <w:rPr>
+          <w:lang w:val="es-CO"/>
+        </w:rPr>
+        <w:t xml:space="preserve"> </w:t>
+      </w:r>
+      <w:r>
+        <w:rPr>
+          <w:lang w:val="es-CO"/>
+        </w:rPr>
+        <w:t xml:space="preserve">Maven utiliza un Project </w:t>
+      </w:r>
+      <w:proofErr w:type="spellStart"/>
+      <w:r>
+        <w:rPr>
+          <w:lang w:val="es-CO"/>
+        </w:rPr>
+        <w:t>Object</w:t>
+      </w:r>
+      <w:proofErr w:type="spellEnd"/>
+      <w:r>
+        <w:rPr>
+          <w:lang w:val="es-CO"/>
+        </w:rPr>
+        <w:t xml:space="preserve"> </w:t>
+      </w:r>
+      <w:proofErr w:type="spellStart"/>
+      <w:r>
+        <w:rPr>
+          <w:lang w:val="es-CO"/>
+        </w:rPr>
+        <w:t>Model</w:t>
+      </w:r>
+      <w:proofErr w:type="spellEnd"/>
+      <w:r>
+        <w:rPr>
+          <w:lang w:val="es-CO"/>
+        </w:rPr>
+        <w:t xml:space="preserve"> (POM) para describir el proyecto de software a construir, sus dependencias de otros módulos y componentes externos, y el orden de construcción de los elementos.</w:t>
+      </w:r>
+      <w:r>
+        <w:rPr>
+          <w:lang w:val="es-CO"/>
+        </w:rPr>
+        <w:t>”</w:t>
+      </w:r>
+    </w:p>
+    <w:p>
+      <w:pPr>
+        <w:jc w:val="both"/>
+        <w:rPr>
+          <w:lang w:val="es-CO"/>
+        </w:rPr>
+      </w:pPr>
+      <w:r>
+        <w:rPr>
+          <w:lang w:val="es-CO"/>
+        </w:rPr>
         <w:t>-JDK</w:t>
       </w:r>
-    </w:p>
-    <w:p>
-      <w:r>
-        <w:t>-Wildfly:</w:t>
-      </w:r>
-    </w:p>
-    <w:p>
-      <w:r>
+      <w:r>
+        <w:rPr>
+          <w:lang w:val="es-CO"/>
+        </w:rPr>
+        <w:t xml:space="preserve">: </w:t>
+      </w:r>
+      <w:r>
+        <w:rPr>
+          <w:lang w:val="es-CO"/>
+        </w:rPr>
+        <w:t>“</w:t>
+      </w:r>
+      <w:r>
+        <w:rPr>
+          <w:lang w:val="es-CO"/>
+        </w:rPr>
+        <w:t xml:space="preserve">Java </w:t>
+      </w:r>
+      <w:proofErr w:type="spellStart"/>
+      <w:r>
+        <w:rPr>
+          <w:lang w:val="es-CO"/>
+        </w:rPr>
+        <w:t>Development</w:t>
+      </w:r>
+      <w:proofErr w:type="spellEnd"/>
+      <w:r>
+        <w:rPr>
+          <w:lang w:val="es-CO"/>
+        </w:rPr>
+        <w:t xml:space="preserve"> Kit </w:t>
+      </w:r>
+      <w:r>
+        <w:rPr>
+          <w:lang w:val="es-CO"/>
+        </w:rPr>
+        <w:t>(</w:t>
+      </w:r>
+      <w:r>
+        <w:rPr>
+          <w:lang w:val="es-CO"/>
+        </w:rPr>
+        <w:t>Herramientas</w:t>
+      </w:r>
+      <w:r>
+        <w:rPr>
+          <w:lang w:val="es-CO"/>
+        </w:rPr>
+        <w:t xml:space="preserve"> de Desarrollo de Java</w:t>
+      </w:r>
+      <w:r>
+        <w:rPr>
+          <w:lang w:val="es-CO"/>
+        </w:rPr>
+        <w:t>)</w:t>
+      </w:r>
+      <w:r>
+        <w:rPr>
+          <w:lang w:val="es-CO"/>
+        </w:rPr>
+        <w:t>. Sirve para construir programas usando el lenguaje de programación Java. Trae herramientas útiles como el compilador (</w:t>
+      </w:r>
+      <w:proofErr w:type="spellStart"/>
+      <w:r>
+        <w:rPr>
+          <w:lang w:val="es-CO"/>
+        </w:rPr>
+        <w:t>javac</w:t>
+      </w:r>
+      <w:proofErr w:type="spellEnd"/>
+      <w:r>
+        <w:rPr>
+          <w:lang w:val="es-CO"/>
+        </w:rPr>
+        <w:t>), el desensamblador de binarios (</w:t>
+      </w:r>
+      <w:proofErr w:type="spellStart"/>
+      <w:r>
+        <w:rPr>
+          <w:lang w:val="es-CO"/>
+        </w:rPr>
+        <w:t>javap</w:t>
+      </w:r>
+      <w:proofErr w:type="spellEnd"/>
+      <w:r>
+        <w:rPr>
+          <w:lang w:val="es-CO"/>
+        </w:rPr>
+        <w:t xml:space="preserve">), </w:t>
+      </w:r>
+      <w:proofErr w:type="spellStart"/>
+      <w:r>
+        <w:rPr>
+          <w:lang w:val="es-CO"/>
+        </w:rPr>
+        <w:t>debugger</w:t>
+      </w:r>
+      <w:proofErr w:type="spellEnd"/>
+      <w:r>
+        <w:rPr>
+          <w:lang w:val="es-CO"/>
+        </w:rPr>
+        <w:t xml:space="preserve">, entre otras herramientas. Incluso, el JDK provee herramientas de evaluación de rendimiento de aplicaciones, como son </w:t>
+      </w:r>
+      <w:proofErr w:type="spellStart"/>
+      <w:r>
+        <w:rPr>
+          <w:lang w:val="es-CO"/>
+        </w:rPr>
+        <w:t>VisualVM</w:t>
+      </w:r>
+      <w:proofErr w:type="spellEnd"/>
+      <w:r>
+        <w:rPr>
+          <w:lang w:val="es-CO"/>
+        </w:rPr>
+        <w:t xml:space="preserve"> y </w:t>
+      </w:r>
+      <w:proofErr w:type="spellStart"/>
+      <w:r>
+        <w:rPr>
+          <w:lang w:val="es-CO"/>
+        </w:rPr>
+        <w:t>Mission</w:t>
+      </w:r>
+      <w:proofErr w:type="spellEnd"/>
+      <w:r>
+        <w:rPr>
+          <w:lang w:val="es-CO"/>
+        </w:rPr>
+        <w:t xml:space="preserve"> Control. Todo esto y más herramientas. Una instalación de JDK ya contiene un JRE dentro de las carpetas.”</w:t>
+      </w:r>
+    </w:p>
+    <w:p>
+      <w:pPr>
+        <w:jc w:val="both"/>
+        <w:rPr>
+          <w:lang w:val="es-CO"/>
+        </w:rPr>
+      </w:pPr>
+      <w:r>
+        <w:rPr>
+          <w:lang w:val="es-CO"/>
+        </w:rPr>
+        <w:t>-JRE</w:t>
+      </w:r>
+      <w:r>
+        <w:rPr>
+          <w:lang w:val="es-CO"/>
+        </w:rPr>
+        <w:t>: “</w:t>
+      </w:r>
+      <w:r>
+        <w:rPr>
+          <w:lang w:val="es-CO"/>
+        </w:rPr>
+        <w:t xml:space="preserve">Java </w:t>
+      </w:r>
+      <w:proofErr w:type="spellStart"/>
+      <w:r>
+        <w:rPr>
+          <w:lang w:val="es-CO"/>
+        </w:rPr>
+        <w:t>Runtime</w:t>
+      </w:r>
+      <w:proofErr w:type="spellEnd"/>
+      <w:r>
+        <w:rPr>
+          <w:lang w:val="es-CO"/>
+        </w:rPr>
+        <w:t xml:space="preserve"> </w:t>
+      </w:r>
+      <w:proofErr w:type="spellStart"/>
+      <w:r>
+        <w:rPr>
+          <w:lang w:val="es-CO"/>
+        </w:rPr>
+        <w:t>Environment</w:t>
+      </w:r>
+      <w:proofErr w:type="spellEnd"/>
+      <w:r>
+        <w:rPr>
+          <w:lang w:val="es-CO"/>
+        </w:rPr>
+        <w:t xml:space="preserve"> </w:t>
+      </w:r>
+      <w:r>
+        <w:rPr>
+          <w:lang w:val="es-CO"/>
+        </w:rPr>
+        <w:t>(</w:t>
+      </w:r>
+      <w:r>
+        <w:rPr>
+          <w:lang w:val="es-CO"/>
+        </w:rPr>
+        <w:t>Entorno de Ejecución de Java</w:t>
+      </w:r>
+      <w:r>
+        <w:rPr>
+          <w:lang w:val="es-CO"/>
+        </w:rPr>
+        <w:t>)</w:t>
+      </w:r>
+      <w:r>
+        <w:rPr>
+          <w:lang w:val="es-CO"/>
+        </w:rPr>
+        <w:t>. Contiene a la JVM y otras herramientas que permiten la ejecución de las aplicaciones Java. JRE no posee compiladores ni herramientas para desarrollar las aplicaciones Java, solo posee las herramientas para ejecutarlas.</w:t>
+      </w:r>
+      <w:r>
+        <w:rPr>
+          <w:lang w:val="es-CO"/>
+        </w:rPr>
+        <w:t>”</w:t>
+      </w:r>
+    </w:p>
+    <w:p>
+      <w:pPr>
+        <w:jc w:val="both"/>
+        <w:rPr>
+          <w:lang w:val="es-CO"/>
+        </w:rPr>
+      </w:pPr>
+      <w:r>
+        <w:rPr>
+          <w:lang w:val="es-CO"/>
+        </w:rPr>
+        <w:t>-</w:t>
+      </w:r>
+      <w:proofErr w:type="spellStart"/>
+      <w:r>
+        <w:rPr>
+          <w:lang w:val="es-CO"/>
+        </w:rPr>
+        <w:t>Wildfly</w:t>
+      </w:r>
+      <w:proofErr w:type="spellEnd"/>
+      <w:r>
+        <w:rPr>
+          <w:lang w:val="es-CO"/>
+        </w:rPr>
+        <w:t>:</w:t>
+      </w:r>
+      <w:r>
+        <w:rPr>
+          <w:lang w:val="es-CO"/>
+        </w:rPr>
+        <w:t xml:space="preserve"> </w:t>
+      </w:r>
+      <w:r>
+        <w:rPr>
+          <w:lang w:val="es-CO"/>
+        </w:rPr>
+        <w:t>“E</w:t>
+      </w:r>
+      <w:r>
+        <w:rPr>
+          <w:lang w:val="es-CO"/>
+        </w:rPr>
+        <w:t xml:space="preserve">s un servidor de aplicaciones Java EE de código abierto implementado en Java puro, más concretamente la especificación Java EE. Al estar basado en Java, </w:t>
+      </w:r>
+      <w:proofErr w:type="spellStart"/>
+      <w:r>
+        <w:rPr>
+          <w:lang w:val="es-CO"/>
+        </w:rPr>
+        <w:t>JBoss</w:t>
+      </w:r>
+      <w:proofErr w:type="spellEnd"/>
+      <w:r>
+        <w:rPr>
+          <w:lang w:val="es-CO"/>
+        </w:rPr>
+        <w:t xml:space="preserve"> puede ser utilizado en cualquier sistema operativo para el que esté disponible la máquina virtual de Java.</w:t>
+      </w:r>
+      <w:r>
+        <w:rPr>
+          <w:lang w:val="es-CO"/>
+        </w:rPr>
+        <w:t>”</w:t>
+      </w:r>
+    </w:p>
+    <w:p>
+      <w:pPr>
+        <w:jc w:val="both"/>
+        <w:rPr>
+          <w:lang w:val="es-CO"/>
+        </w:rPr>
+      </w:pPr>
+      <w:r>
+        <w:rPr>
+          <w:lang w:val="es-CO"/>
+        </w:rPr>
         <w:t>- Eclipse</w:t>
       </w:r>
-    </w:p>
-    <w:p>
-      <w:r>
-        <w:t>- Visual Studio Code</w:t>
-      </w:r>
-    </w:p>
-    <w:p>
-      <w:pPr>
-        <w:rPr>
-          <w:lang w:val="es-CO"/>
-        </w:rPr>
-      </w:pPr>
-      <w:r>
-        <w:rPr>
-          <w:lang w:val="es-CO"/>
-        </w:rPr>
-        <w:t>-Motor de BD</w:t>
+      <w:r>
+        <w:rPr>
+          <w:lang w:val="es-CO"/>
+        </w:rPr>
+        <w:t xml:space="preserve">: “Eclipse es una plataforma de software compuesto por un conjunto de herramientas de programación de código abierto multiplataforma para desarrollar lo que el proyecto llama </w:t>
+      </w:r>
+      <w:r>
+        <w:rPr>
+          <w:lang w:val="es-CO"/>
+        </w:rPr>
+        <w:lastRenderedPageBreak/>
+        <w:t>"Aplicaciones de Cliente Enriquecido", opuesto a las aplicaciones "Cliente-liviano" basadas en navegadores.”</w:t>
+      </w:r>
+    </w:p>
+    <w:p>
+      <w:pPr>
+        <w:jc w:val="both"/>
+        <w:rPr>
+          <w:lang w:val="es-CO"/>
+        </w:rPr>
+      </w:pPr>
+      <w:r>
+        <w:rPr>
+          <w:lang w:val="es-CO"/>
+        </w:rPr>
+        <w:t xml:space="preserve">- Visual Studio </w:t>
+      </w:r>
+      <w:proofErr w:type="spellStart"/>
+      <w:r>
+        <w:rPr>
+          <w:lang w:val="es-CO"/>
+        </w:rPr>
+        <w:t>Code</w:t>
+      </w:r>
+      <w:proofErr w:type="spellEnd"/>
+      <w:r>
+        <w:rPr>
+          <w:lang w:val="es-CO"/>
+        </w:rPr>
+        <w:t xml:space="preserve">: “Visual Studio </w:t>
+      </w:r>
+      <w:proofErr w:type="spellStart"/>
+      <w:r>
+        <w:rPr>
+          <w:lang w:val="es-CO"/>
+        </w:rPr>
+        <w:t>Code</w:t>
+      </w:r>
+      <w:proofErr w:type="spellEnd"/>
+      <w:r>
+        <w:rPr>
+          <w:lang w:val="es-CO"/>
+        </w:rPr>
+        <w:t xml:space="preserve"> es un editor de código fuente desarrollado por Microsoft para </w:t>
+      </w:r>
+      <w:r>
+        <w:rPr>
+          <w:lang w:val="es-CO"/>
+        </w:rPr>
+        <w:t>Windows,</w:t>
+      </w:r>
+      <w:r>
+        <w:rPr>
+          <w:lang w:val="es-CO"/>
+        </w:rPr>
+        <w:t xml:space="preserve"> Linux y macOS. Incluye soporte para la depuración, control integrado de Git, resaltado de sintaxis, finalización inteligente de código, fragmentos y refactorización de código.”</w:t>
+      </w:r>
+    </w:p>
+    <w:p>
+      <w:pPr>
+        <w:jc w:val="both"/>
+        <w:rPr>
+          <w:lang w:val="es-CO"/>
+        </w:rPr>
+      </w:pPr>
+      <w:r>
+        <w:rPr>
+          <w:lang w:val="es-CO"/>
+        </w:rPr>
+        <w:t xml:space="preserve">Oracle </w:t>
+      </w:r>
+      <w:proofErr w:type="spellStart"/>
+      <w:r>
+        <w:rPr>
+          <w:lang w:val="es-CO"/>
+        </w:rPr>
+        <w:t>Database</w:t>
+      </w:r>
+      <w:proofErr w:type="spellEnd"/>
+      <w:r>
+        <w:rPr>
+          <w:lang w:val="es-CO"/>
+        </w:rPr>
+        <w:t xml:space="preserve"> es un sistema de gestión de base de datos de tipo objeto-relaciona</w:t>
+      </w:r>
+      <w:r>
+        <w:rPr>
+          <w:lang w:val="es-CO"/>
+        </w:rPr>
+        <w:t xml:space="preserve">, </w:t>
+      </w:r>
+      <w:r>
+        <w:rPr>
+          <w:lang w:val="es-CO"/>
+        </w:rPr>
+        <w:t xml:space="preserve">Oracle, a partir de la versión 10g </w:t>
+      </w:r>
+      <w:proofErr w:type="spellStart"/>
+      <w:r>
+        <w:rPr>
+          <w:lang w:val="es-CO"/>
+        </w:rPr>
+        <w:t>Release</w:t>
+      </w:r>
+      <w:proofErr w:type="spellEnd"/>
+      <w:r>
+        <w:rPr>
+          <w:lang w:val="es-CO"/>
+        </w:rPr>
+        <w:t xml:space="preserve"> 2, cuenta con 7 edicione</w:t>
+      </w:r>
+      <w:r>
+        <w:rPr>
+          <w:lang w:val="es-CO"/>
+        </w:rPr>
+        <w:t xml:space="preserve">s y la que se va a utilizar en el semillero es </w:t>
+      </w:r>
+      <w:r>
+        <w:rPr>
+          <w:lang w:val="es-CO"/>
+        </w:rPr>
+        <w:t xml:space="preserve">Express </w:t>
+      </w:r>
+      <w:proofErr w:type="spellStart"/>
+      <w:r>
+        <w:rPr>
+          <w:lang w:val="es-CO"/>
+        </w:rPr>
+        <w:t>Edition</w:t>
+      </w:r>
+      <w:proofErr w:type="spellEnd"/>
+      <w:r>
+        <w:rPr>
+          <w:lang w:val="es-CO"/>
+        </w:rPr>
+        <w:t xml:space="preserve"> (XE)</w:t>
+      </w:r>
+      <w:r>
+        <w:rPr>
+          <w:lang w:val="es-CO"/>
+        </w:rPr>
+        <w:t xml:space="preserve"> q es una edición gratuita.</w:t>
       </w:r>
     </w:p>
     <w:p>
@@ -201,7 +914,39 @@
         <w:rPr>
           <w:lang w:val="es-CO"/>
         </w:rPr>
-        <w:t xml:space="preserve">, </w:t>
+        <w:t xml:space="preserve">: Es un </w:t>
+      </w:r>
+      <w:r>
+        <w:rPr>
+          <w:lang w:val="es-CO"/>
+        </w:rPr>
+        <w:t>entorno en tiempo de ejecución multiplataforma, de código abierto, para la capa del servidor (pero no limitándose a ello) basado en el lenguaje de programación ECMAScript,</w:t>
+      </w:r>
+      <w:r>
+        <w:rPr>
+          <w:lang w:val="es-CO"/>
+        </w:rPr>
+        <w:t xml:space="preserve"> </w:t>
+      </w:r>
+      <w:r>
+        <w:rPr>
+          <w:lang w:val="es-CO"/>
+        </w:rPr>
+        <w:t>asíncrono, con I/O de datos en una arquitectura orientada a eventos y basado en el motor V8 de Google.</w:t>
+      </w:r>
+    </w:p>
+    <w:p>
+      <w:pPr>
+        <w:jc w:val="both"/>
+        <w:rPr>
+          <w:lang w:val="es-CO"/>
+        </w:rPr>
+      </w:pPr>
+      <w:r>
+        <w:rPr>
+          <w:lang w:val="es-CO"/>
+        </w:rPr>
+        <w:t>-</w:t>
       </w:r>
       <w:proofErr w:type="spellStart"/>
       <w:r>
@@ -215,7 +960,100 @@
         <w:rPr>
           <w:lang w:val="es-CO"/>
         </w:rPr>
-        <w:t xml:space="preserve"> y angular-</w:t>
+        <w:t xml:space="preserve"> </w:t>
+      </w:r>
+      <w:proofErr w:type="spellStart"/>
+      <w:r>
+        <w:rPr>
+          <w:lang w:val="es-CO"/>
+        </w:rPr>
+        <w:t>Node</w:t>
+      </w:r>
+      <w:proofErr w:type="spellEnd"/>
+      <w:r>
+        <w:rPr>
+          <w:lang w:val="es-CO"/>
+        </w:rPr>
+        <w:t xml:space="preserve"> </w:t>
+      </w:r>
+      <w:proofErr w:type="spellStart"/>
+      <w:r>
+        <w:rPr>
+          <w:lang w:val="es-CO"/>
+        </w:rPr>
+        <w:t>Package</w:t>
+      </w:r>
+      <w:proofErr w:type="spellEnd"/>
+      <w:r>
+        <w:rPr>
+          <w:lang w:val="es-CO"/>
+        </w:rPr>
+        <w:t xml:space="preserve"> Manager o simplemente </w:t>
+      </w:r>
+      <w:proofErr w:type="spellStart"/>
+      <w:r>
+        <w:rPr>
+          <w:lang w:val="es-CO"/>
+        </w:rPr>
+        <w:t>npm</w:t>
+      </w:r>
+      <w:proofErr w:type="spellEnd"/>
+      <w:r>
+        <w:rPr>
+          <w:lang w:val="es-CO"/>
+        </w:rPr>
+        <w:t xml:space="preserve"> es un gestor de paquetes, </w:t>
+      </w:r>
+      <w:r>
+        <w:rPr>
+          <w:lang w:val="es-CO"/>
+        </w:rPr>
+        <w:t>donde se puede</w:t>
+      </w:r>
+      <w:r>
+        <w:rPr>
+          <w:lang w:val="es-CO"/>
+        </w:rPr>
+        <w:t xml:space="preserve"> tener cualquier librería disponible con solo una línea de código, </w:t>
+      </w:r>
+      <w:proofErr w:type="spellStart"/>
+      <w:r>
+        <w:rPr>
+          <w:lang w:val="es-CO"/>
+        </w:rPr>
+        <w:t>npm</w:t>
+      </w:r>
+      <w:proofErr w:type="spellEnd"/>
+      <w:r>
+        <w:rPr>
+          <w:lang w:val="es-CO"/>
+        </w:rPr>
+        <w:t xml:space="preserve"> nos ayudará a administrar módulos, distribuir paquetes y agregar dependencias de una manera sencilla.</w:t>
+      </w:r>
+      <w:r>
+        <w:rPr>
+          <w:lang w:val="es-CO"/>
+        </w:rPr>
+        <w:t xml:space="preserve"> </w:t>
+      </w:r>
+    </w:p>
+    <w:p>
+      <w:pPr>
+        <w:rPr>
+          <w:lang w:val="es-CO"/>
+        </w:rPr>
+      </w:pPr>
+      <w:r>
+        <w:rPr>
+          <w:lang w:val="es-CO"/>
+        </w:rPr>
+        <w:t>-</w:t>
+      </w:r>
+      <w:r>
+        <w:rPr>
+          <w:lang w:val="es-CO"/>
+        </w:rPr>
+        <w:t>angular-</w:t>
       </w:r>
       <w:proofErr w:type="spellStart"/>
       <w:r>
@@ -225,6 +1063,18 @@
         <w:t>cli</w:t>
       </w:r>
       <w:proofErr w:type="spellEnd"/>
+      <w:r>
+        <w:rPr>
+          <w:lang w:val="es-CO"/>
+        </w:rPr>
+        <w:t xml:space="preserve">: </w:t>
+      </w:r>
+      <w:r>
+        <w:rPr>
+          <w:lang w:val="es-CO"/>
+        </w:rPr>
+        <w:t>es la herramienta de línea de comandos estándar para crear, depurar y publicar aplicaciones Angular.</w:t>
+      </w:r>
     </w:p>
     <w:p>
       <w:pPr>
@@ -246,6 +1096,107 @@
         <w:t>Github</w:t>
       </w:r>
       <w:proofErr w:type="spellEnd"/>
+      <w:r>
+        <w:rPr>
+          <w:lang w:val="es-CO"/>
+        </w:rPr>
+        <w:t xml:space="preserve">: </w:t>
+      </w:r>
+      <w:r>
+        <w:rPr>
+          <w:lang w:val="es-CO"/>
+        </w:rPr>
+        <w:t>plataforma de desarrollo colaborativo de software para alojar proyectos utilizando el sistema de control de versiones Git.</w:t>
+      </w:r>
+    </w:p>
+    <w:p>
+      <w:pPr>
+        <w:rPr>
+          <w:lang w:val="es-CO"/>
+        </w:rPr>
+      </w:pPr>
+      <w:r>
+        <w:rPr>
+          <w:lang w:val="es-CO"/>
+        </w:rPr>
+        <w:t>Comandos importantes</w:t>
+      </w:r>
+      <w:r>
+        <w:rPr>
+          <w:lang w:val="es-CO"/>
+        </w:rPr>
+        <w:t>:</w:t>
+      </w:r>
+    </w:p>
+    <w:p>
+      <w:pPr>
+        <w:rPr>
+          <w:lang w:val="es-CO"/>
+        </w:rPr>
+      </w:pPr>
+      <w:proofErr w:type="spellStart"/>
+      <w:r>
+        <w:rPr>
+          <w:lang w:val="es-CO"/>
+        </w:rPr>
+        <w:t>mvn</w:t>
+      </w:r>
+      <w:proofErr w:type="spellEnd"/>
+      <w:r>
+        <w:rPr>
+          <w:lang w:val="es-CO"/>
+        </w:rPr>
+        <w:t xml:space="preserve"> </w:t>
+      </w:r>
+      <w:proofErr w:type="spellStart"/>
+      <w:r>
+        <w:rPr>
+          <w:lang w:val="es-CO"/>
+        </w:rPr>
+        <w:t>clean</w:t>
+      </w:r>
+      <w:proofErr w:type="spellEnd"/>
+      <w:r>
+        <w:rPr>
+          <w:lang w:val="es-CO"/>
+        </w:rPr>
+        <w:t xml:space="preserve"> </w:t>
+      </w:r>
+    </w:p>
+    <w:p>
+      <w:pPr>
+        <w:rPr>
+          <w:lang w:val="es-CO"/>
+        </w:rPr>
+      </w:pPr>
+      <w:proofErr w:type="spellStart"/>
+      <w:r>
+        <w:rPr>
+          <w:lang w:val="es-CO"/>
+        </w:rPr>
+        <w:t>mvn</w:t>
+      </w:r>
+      <w:proofErr w:type="spellEnd"/>
+      <w:r>
+        <w:rPr>
+          <w:lang w:val="es-CO"/>
+        </w:rPr>
+        <w:t xml:space="preserve"> </w:t>
+      </w:r>
+      <w:proofErr w:type="spellStart"/>
+      <w:r>
+        <w:rPr>
+          <w:lang w:val="es-CO"/>
+        </w:rPr>
+        <w:t>install</w:t>
+      </w:r>
+      <w:proofErr w:type="spellEnd"/>
+      <w:r>
+        <w:rPr>
+          <w:lang w:val="es-CO"/>
+        </w:rPr>
+        <w:t xml:space="preserve"> </w:t>
+      </w:r>
     </w:p>
     <w:p>
       <w:pPr>
@@ -329,7 +1280,31 @@
         <w:rPr>
           <w:lang w:val="es-CO"/>
         </w:rPr>
-        <w:t xml:space="preserve">Es requerido una metodología para poder ejecutar de manera automática, existen diversos </w:t>
+        <w:t xml:space="preserve">Es requerido </w:t>
+      </w:r>
+      <w:r>
+        <w:rPr>
+          <w:lang w:val="es-CO"/>
+        </w:rPr>
+        <w:t xml:space="preserve">tener </w:t>
+      </w:r>
+      <w:r>
+        <w:rPr>
+          <w:lang w:val="es-CO"/>
+        </w:rPr>
+        <w:t xml:space="preserve">una metodología para poder ejecutar </w:t>
+      </w:r>
+      <w:r>
+        <w:rPr>
+          <w:lang w:val="es-CO"/>
+        </w:rPr>
+        <w:t xml:space="preserve">las pruebas </w:t>
+      </w:r>
+      <w:r>
+        <w:rPr>
+          <w:lang w:val="es-CO"/>
+        </w:rPr>
+        <w:t xml:space="preserve">de manera automática, existen diversos </w:t>
       </w:r>
       <w:proofErr w:type="spellStart"/>
       <w:r>
@@ -470,6 +1445,7 @@
         <w:spacing w:after="0"/>
       </w:pPr>
       <w:r>
+        <w:lastRenderedPageBreak/>
         <w:t>&lt;dependency&gt;</w:t>
       </w:r>
     </w:p>
@@ -545,7 +1521,6 @@
         <w:ind w:left="708"/>
       </w:pPr>
       <w:r>
-        <w:lastRenderedPageBreak/>
         <w:t>&lt;version&gt;7.0.0&lt;/version&gt;</w:t>
       </w:r>
     </w:p>
@@ -893,6 +1868,7 @@
         <w:rPr>
           <w:lang w:val="es-CO"/>
         </w:rPr>
+        <w:lastRenderedPageBreak/>
         <w:t>¿Cómo empezar a hacer una clase de prueba?</w:t>
       </w:r>
       <w:r>
@@ -917,7 +1893,6 @@
         <w:rPr>
           <w:lang w:val="es-CO"/>
         </w:rPr>
-        <w:lastRenderedPageBreak/>
         <w:t>Localizar el paquete en el cual se va a guardar la clase test</w:t>
       </w:r>
       <w:r>
@@ -1409,6 +2384,7 @@
     </w:p>
     <w:p>
       <w:pPr>
+        <w:jc w:val="both"/>
         <w:rPr>
           <w:lang w:val="es-CO"/>
         </w:rPr>
@@ -1427,23 +2403,31 @@
           <w:ilvl w:val="0"/>
           <w:numId w:val="4"/>
         </w:numPr>
-        <w:rPr>
-          <w:lang w:val="es-CO"/>
-        </w:rPr>
-      </w:pPr>
-      <w:r>
-        <w:rPr>
-          <w:lang w:val="es-CO"/>
-        </w:rPr>
-        <w:t>Explicación de la consulta básica….</w:t>
-      </w:r>
-    </w:p>
-    <w:p>
-      <w:pPr>
-        <w:rPr>
-          <w:lang w:val="es-CO"/>
-        </w:rPr>
-      </w:pPr>
+        <w:jc w:val="both"/>
+        <w:rPr>
+          <w:lang w:val="es-CO"/>
+        </w:rPr>
+      </w:pPr>
+      <w:r>
+        <w:rPr>
+          <w:lang w:val="es-CO"/>
+        </w:rPr>
+        <w:t xml:space="preserve">En el ejercicio del semillero se va a necesitar realizar un CRUD lo que es el proceso completo de manipulación de determinada información en este caso un comic el cual va a ser representado en una estructura de datos llamada </w:t>
+      </w:r>
+      <w:proofErr w:type="spellStart"/>
+      <w:r>
+        <w:rPr>
+          <w:lang w:val="es-CO"/>
+        </w:rPr>
+        <w:t>ComicDTO</w:t>
+      </w:r>
+      <w:proofErr w:type="spellEnd"/>
+      <w:r>
+        <w:rPr>
+          <w:lang w:val="es-CO"/>
+        </w:rPr>
+        <w:t>, como primer paso del desarrollo se deben crear las firmas de los métodos de prueba.</w:t>
+      </w:r>
     </w:p>
     <w:p>
       <w:pPr>
@@ -1465,9 +2449,321 @@
           <w:lang w:val="es-CO"/>
         </w:rPr>
       </w:pPr>
-    </w:p>
-    <w:p>
-      <w:pPr>
+      <w:r>
+        <w:rPr>
+          <w:lang w:val="es-CO"/>
+        </w:rPr>
+        <w:t xml:space="preserve">Dado el siguiente método en la clase </w:t>
+      </w:r>
+      <w:r>
+        <w:rPr>
+          <w:lang w:val="es-CO"/>
+        </w:rPr>
+        <w:t>AppTest</w:t>
+      </w:r>
+      <w:r>
+        <w:rPr>
+          <w:lang w:val="es-CO"/>
+        </w:rPr>
+        <w:t xml:space="preserve">.java realizar todos los casos de prueba requeridos realizando un </w:t>
+      </w:r>
+      <w:r>
+        <w:rPr>
+          <w:lang w:val="es-CO"/>
+        </w:rPr>
+        <w:t>Método encargado de validar que se invierte la cadena correctamente</w:t>
+      </w:r>
+      <w:r>
+        <w:rPr>
+          <w:lang w:val="es-CO"/>
+        </w:rPr>
+        <w:t>:</w:t>
+      </w:r>
+    </w:p>
+    <w:p>
+      <w:pPr>
+        <w:spacing w:after="0"/>
+      </w:pPr>
+      <w:r>
+        <w:lastRenderedPageBreak/>
+        <w:t xml:space="preserve">private String </w:t>
+      </w:r>
+      <w:proofErr w:type="spellStart"/>
+      <w:proofErr w:type="gramStart"/>
+      <w:r>
+        <w:t>invertirCadena</w:t>
+      </w:r>
+      <w:proofErr w:type="spellEnd"/>
+      <w:r>
+        <w:t>(</w:t>
+      </w:r>
+      <w:proofErr w:type="gramEnd"/>
+      <w:r>
+        <w:t xml:space="preserve">String </w:t>
+      </w:r>
+      <w:proofErr w:type="spellStart"/>
+      <w:r>
+        <w:t>cadena</w:t>
+      </w:r>
+      <w:proofErr w:type="spellEnd"/>
+      <w:r>
+        <w:t>) {</w:t>
+      </w:r>
+    </w:p>
+    <w:p>
+      <w:pPr>
+        <w:spacing w:after="0"/>
+      </w:pPr>
+      <w:r>
+        <w:tab/>
+      </w:r>
+      <w:r>
+        <w:tab/>
+        <w:t xml:space="preserve">String </w:t>
+      </w:r>
+      <w:proofErr w:type="spellStart"/>
+      <w:r>
+        <w:t>cadenaInvertida</w:t>
+      </w:r>
+      <w:proofErr w:type="spellEnd"/>
+      <w:r>
+        <w:t xml:space="preserve"> = "";</w:t>
+      </w:r>
+    </w:p>
+    <w:p>
+      <w:pPr>
+        <w:spacing w:after="0"/>
+      </w:pPr>
+      <w:r>
+        <w:tab/>
+      </w:r>
+      <w:r>
+        <w:tab/>
+        <w:t xml:space="preserve">for (int x = </w:t>
+      </w:r>
+      <w:proofErr w:type="spellStart"/>
+      <w:proofErr w:type="gramStart"/>
+      <w:r>
+        <w:t>cadena.length</w:t>
+      </w:r>
+      <w:proofErr w:type="spellEnd"/>
+      <w:proofErr w:type="gramEnd"/>
+      <w:r>
+        <w:t>() - 1; x &gt;= 0; x--) {</w:t>
+      </w:r>
+    </w:p>
+    <w:p>
+      <w:pPr>
+        <w:spacing w:after="0"/>
+        <w:rPr>
+          <w:lang w:val="es-CO"/>
+        </w:rPr>
+      </w:pPr>
+      <w:r>
+        <w:tab/>
+      </w:r>
+      <w:r>
+        <w:tab/>
+      </w:r>
+      <w:r>
+        <w:tab/>
+      </w:r>
+      <w:proofErr w:type="spellStart"/>
+      <w:r>
+        <w:rPr>
+          <w:lang w:val="es-CO"/>
+        </w:rPr>
+        <w:t>cadenaInvertida</w:t>
+      </w:r>
+      <w:proofErr w:type="spellEnd"/>
+      <w:r>
+        <w:rPr>
+          <w:lang w:val="es-CO"/>
+        </w:rPr>
+        <w:t xml:space="preserve"> = </w:t>
+      </w:r>
+      <w:proofErr w:type="spellStart"/>
+      <w:r>
+        <w:rPr>
+          <w:lang w:val="es-CO"/>
+        </w:rPr>
+        <w:t>cadenaInvertida</w:t>
+      </w:r>
+      <w:proofErr w:type="spellEnd"/>
+      <w:r>
+        <w:rPr>
+          <w:lang w:val="es-CO"/>
+        </w:rPr>
+        <w:t xml:space="preserve"> + </w:t>
+      </w:r>
+      <w:proofErr w:type="spellStart"/>
+      <w:proofErr w:type="gramStart"/>
+      <w:r>
+        <w:rPr>
+          <w:lang w:val="es-CO"/>
+        </w:rPr>
+        <w:t>cadena.charAt</w:t>
+      </w:r>
+      <w:proofErr w:type="spellEnd"/>
+      <w:proofErr w:type="gramEnd"/>
+      <w:r>
+        <w:rPr>
+          <w:lang w:val="es-CO"/>
+        </w:rPr>
+        <w:t>(x);</w:t>
+      </w:r>
+    </w:p>
+    <w:p>
+      <w:pPr>
+        <w:spacing w:after="0"/>
+        <w:rPr>
+          <w:lang w:val="es-CO"/>
+        </w:rPr>
+      </w:pPr>
+      <w:r>
+        <w:rPr>
+          <w:lang w:val="es-CO"/>
+        </w:rPr>
+        <w:tab/>
+      </w:r>
+      <w:r>
+        <w:rPr>
+          <w:lang w:val="es-CO"/>
+        </w:rPr>
+        <w:tab/>
+        <w:t>}</w:t>
+      </w:r>
+    </w:p>
+    <w:p>
+      <w:pPr>
+        <w:spacing w:after="0"/>
+        <w:rPr>
+          <w:lang w:val="es-CO"/>
+        </w:rPr>
+      </w:pPr>
+      <w:r>
+        <w:rPr>
+          <w:lang w:val="es-CO"/>
+        </w:rPr>
+        <w:tab/>
+      </w:r>
+      <w:r>
+        <w:rPr>
+          <w:lang w:val="es-CO"/>
+        </w:rPr>
+        <w:tab/>
+      </w:r>
+      <w:proofErr w:type="spellStart"/>
+      <w:r>
+        <w:rPr>
+          <w:lang w:val="es-CO"/>
+        </w:rPr>
+        <w:t>return</w:t>
+      </w:r>
+      <w:proofErr w:type="spellEnd"/>
+      <w:r>
+        <w:rPr>
+          <w:lang w:val="es-CO"/>
+        </w:rPr>
+        <w:t xml:space="preserve"> </w:t>
+      </w:r>
+      <w:proofErr w:type="spellStart"/>
+      <w:r>
+        <w:rPr>
+          <w:lang w:val="es-CO"/>
+        </w:rPr>
+        <w:t>cadenaInvertida</w:t>
+      </w:r>
+      <w:proofErr w:type="spellEnd"/>
+      <w:r>
+        <w:rPr>
+          <w:lang w:val="es-CO"/>
+        </w:rPr>
+        <w:t>;</w:t>
+      </w:r>
+    </w:p>
+    <w:p>
+      <w:pPr>
+        <w:spacing w:after="0"/>
+        <w:rPr>
+          <w:lang w:val="es-CO"/>
+        </w:rPr>
+      </w:pPr>
+      <w:r>
+        <w:rPr>
+          <w:lang w:val="es-CO"/>
+        </w:rPr>
+        <w:tab/>
+        <w:t>}</w:t>
+      </w:r>
+      <w:bookmarkStart w:id="0" w:name="_GoBack"/>
+      <w:bookmarkEnd w:id="0"/>
+    </w:p>
+    <w:p>
+      <w:pPr>
+        <w:spacing w:after="0"/>
+        <w:rPr>
+          <w:lang w:val="es-CO"/>
+        </w:rPr>
+      </w:pPr>
+      <w:r>
+        <w:rPr>
+          <w:lang w:val="es-CO"/>
+        </w:rPr>
+        <w:t xml:space="preserve">¿Y que pasa si se envía la cadena </w:t>
+      </w:r>
+      <w:r>
+        <w:rPr>
+          <w:lang w:val="es-CO"/>
+        </w:rPr>
+        <w:t>"Yo soy"</w:t>
+      </w:r>
+      <w:r>
+        <w:rPr>
+          <w:lang w:val="es-CO"/>
+        </w:rPr>
+        <w:t xml:space="preserve">?, ¿Qué se debe tener en cuenta para validar que la cadena enviada es la misma que la cadena retornada por el método </w:t>
+      </w:r>
+      <w:proofErr w:type="spellStart"/>
+      <w:proofErr w:type="gramStart"/>
+      <w:r>
+        <w:rPr>
+          <w:lang w:val="es-CO"/>
+        </w:rPr>
+        <w:t>invertirCadena</w:t>
+      </w:r>
+      <w:proofErr w:type="spellEnd"/>
+      <w:r>
+        <w:rPr>
+          <w:lang w:val="es-CO"/>
+        </w:rPr>
+        <w:t>(</w:t>
+      </w:r>
+      <w:proofErr w:type="gramEnd"/>
+      <w:r>
+        <w:rPr>
+          <w:lang w:val="es-CO"/>
+        </w:rPr>
+        <w:t>)</w:t>
+      </w:r>
+      <w:r>
+        <w:rPr>
+          <w:lang w:val="es-CO"/>
+        </w:rPr>
+        <w:t>?</w:t>
+      </w:r>
+    </w:p>
+    <w:p>
+      <w:pPr>
+        <w:spacing w:after="0"/>
+        <w:rPr>
+          <w:lang w:val="es-CO"/>
+        </w:rPr>
+      </w:pPr>
+    </w:p>
+    <w:p>
+      <w:pPr>
+        <w:spacing w:after="0"/>
         <w:rPr>
           <w:lang w:val="es-CO"/>
         </w:rPr>
@@ -1510,7 +2806,6 @@
         <w:rPr>
           <w:lang w:val="es-CO"/>
         </w:rPr>
-        <w:lastRenderedPageBreak/>
         <w:t xml:space="preserve">Un </w:t>
       </w:r>
       <w:proofErr w:type="spellStart"/>
@@ -1610,6 +2905,78 @@
           <w:lang w:val="es-CO"/>
         </w:rPr>
         <w:t>”</w:t>
+      </w:r>
+    </w:p>
+    <w:p>
+      <w:pPr>
+        <w:pStyle w:val="Prrafodelista"/>
+        <w:numPr>
+          <w:ilvl w:val="0"/>
+          <w:numId w:val="3"/>
+        </w:numPr>
+        <w:rPr>
+          <w:lang w:val="es-CO"/>
+        </w:rPr>
+      </w:pPr>
+      <w:r>
+        <w:rPr>
+          <w:lang w:val="es-CO"/>
+        </w:rPr>
+        <w:t xml:space="preserve">Pom.xml </w:t>
+      </w:r>
+      <w:r>
+        <w:rPr>
+          <w:lang w:val="es-CO"/>
+        </w:rPr>
+        <w:t xml:space="preserve">Project </w:t>
+      </w:r>
+      <w:proofErr w:type="spellStart"/>
+      <w:r>
+        <w:rPr>
+          <w:lang w:val="es-CO"/>
+        </w:rPr>
+        <w:t>Object</w:t>
+      </w:r>
+      <w:proofErr w:type="spellEnd"/>
+      <w:r>
+        <w:rPr>
+          <w:lang w:val="es-CO"/>
+        </w:rPr>
+        <w:t xml:space="preserve"> </w:t>
+      </w:r>
+      <w:proofErr w:type="spellStart"/>
+      <w:r>
+        <w:rPr>
+          <w:lang w:val="es-CO"/>
+        </w:rPr>
+        <w:t>Model</w:t>
+      </w:r>
+      <w:proofErr w:type="spellEnd"/>
+      <w:r>
+        <w:rPr>
+          <w:lang w:val="es-CO"/>
+        </w:rPr>
+        <w:t xml:space="preserve">, es un fichero XML, que es la “unidad” principal de un proyecto Maven. Contiene información acerca del proyecto, fuentes, test, dependencias, </w:t>
+      </w:r>
+      <w:proofErr w:type="spellStart"/>
+      <w:r>
+        <w:rPr>
+          <w:lang w:val="es-CO"/>
+        </w:rPr>
+        <w:t>plugins</w:t>
+      </w:r>
+      <w:proofErr w:type="spellEnd"/>
+      <w:r>
+        <w:rPr>
+          <w:lang w:val="es-CO"/>
+        </w:rPr>
+        <w:t xml:space="preserve">, </w:t>
+      </w:r>
+      <w:r>
+        <w:rPr>
+          <w:lang w:val="es-CO"/>
+        </w:rPr>
+        <w:t>versión y otros datos de administración para Maven.</w:t>
       </w:r>
     </w:p>
     <w:p>
@@ -1903,6 +3270,57 @@
     </w:lvl>
   </w:abstractNum>
   <w:abstractNum w:abstractNumId="2" w15:restartNumberingAfterBreak="0">
+    <w:nsid w:val="31984373"/>
+    <w:multiLevelType w:val="multilevel"/>
+    <w:tmpl w:val="C24EB1E6"/>
+    <w:lvl w:ilvl="0">
+      <w:start w:val="1"/>
+      <w:numFmt w:val="bullet"/>
+      <w:lvlText w:val="•"/>
+      <w:lvlJc w:val="left"/>
+    </w:lvl>
+    <w:lvl w:ilvl="1">
+      <w:numFmt w:val="decimal"/>
+      <w:lvlText w:val=""/>
+      <w:lvlJc w:val="left"/>
+    </w:lvl>
+    <w:lvl w:ilvl="2">
+      <w:numFmt w:val="decimal"/>
+      <w:lvlText w:val=""/>
+      <w:lvlJc w:val="left"/>
+    </w:lvl>
+    <w:lvl w:ilvl="3">
+      <w:numFmt w:val="decimal"/>
+      <w:lvlText w:val=""/>
+      <w:lvlJc w:val="left"/>
+    </w:lvl>
+    <w:lvl w:ilvl="4">
+      <w:numFmt w:val="decimal"/>
+      <w:lvlText w:val=""/>
+      <w:lvlJc w:val="left"/>
+    </w:lvl>
+    <w:lvl w:ilvl="5">
+      <w:numFmt w:val="decimal"/>
+      <w:lvlText w:val=""/>
+      <w:lvlJc w:val="left"/>
+    </w:lvl>
+    <w:lvl w:ilvl="6">
+      <w:numFmt w:val="decimal"/>
+      <w:lvlText w:val=""/>
+      <w:lvlJc w:val="left"/>
+    </w:lvl>
+    <w:lvl w:ilvl="7">
+      <w:numFmt w:val="decimal"/>
+      <w:lvlText w:val=""/>
+      <w:lvlJc w:val="left"/>
+    </w:lvl>
+    <w:lvl w:ilvl="8">
+      <w:numFmt w:val="decimal"/>
+      <w:lvlText w:val=""/>
+      <w:lvlJc w:val="left"/>
+    </w:lvl>
+  </w:abstractNum>
+  <w:abstractNum w:abstractNumId="3" w15:restartNumberingAfterBreak="0">
     <w:nsid w:val="3DE3612E"/>
     <w:multiLevelType w:val="hybridMultilevel"/>
     <w:tmpl w:val="9CA4D98A"/>
@@ -2015,7 +3433,7 @@
       </w:rPr>
     </w:lvl>
   </w:abstractNum>
-  <w:abstractNum w:abstractNumId="3" w15:restartNumberingAfterBreak="0">
+  <w:abstractNum w:abstractNumId="4" w15:restartNumberingAfterBreak="0">
     <w:nsid w:val="4AE86188"/>
     <w:multiLevelType w:val="hybridMultilevel"/>
     <w:tmpl w:val="E5CC3E2E"/>
@@ -2132,12 +3550,15 @@
     <w:abstractNumId w:val="0"/>
   </w:num>
   <w:num w:numId="2">
-    <w:abstractNumId w:val="3"/>
+    <w:abstractNumId w:val="4"/>
   </w:num>
   <w:num w:numId="3">
     <w:abstractNumId w:val="1"/>
   </w:num>
   <w:num w:numId="4">
+    <w:abstractNumId w:val="3"/>
+  </w:num>
+  <w:num w:numId="5">
     <w:abstractNumId w:val="2"/>
   </w:num>
 </w:numbering>

</xml_diff>